<commit_message>
Update info for files in documentation
</commit_message>
<xml_diff>
--- a/Documents/M.Y.S.E.docx
+++ b/Documents/M.Y.S.E.docx
@@ -39,6 +39,7 @@
           <w:rFonts w:ascii="Bookman Old Style" w:hAnsi="Bookman Old Style" w:cs="Times New Roman"/>
           <w:b/>
           <w:bCs/>
+          <w:noProof/>
           <w:color w:val="376029"/>
         </w:rPr>
         <w:drawing>
@@ -181,6 +182,7 @@
       <w:r>
         <w:rPr>
           <w:rFonts w:ascii="Times New Roman" w:hAnsi="Times New Roman" w:cs="Times New Roman"/>
+          <w:noProof/>
         </w:rPr>
         <w:drawing>
           <wp:anchor distT="0" distB="0" distL="114300" distR="114300" simplePos="0" relativeHeight="251660288" behindDoc="0" locked="0" layoutInCell="1" allowOverlap="1" wp14:anchorId="4FF47DD6" wp14:editId="326E8720">
@@ -248,7 +250,7 @@
     <w:sdt>
       <w:sdtPr>
         <w:rPr>
-          <w:rFonts w:eastAsiaTheme="minorHAnsi"/>
+          <w:rFonts w:asciiTheme="minorHAnsi" w:eastAsiaTheme="minorHAnsi" w:hAnsiTheme="minorHAnsi" w:cstheme="minorBidi"/>
           <w:caps/>
           <w:color w:val="auto"/>
           <w:sz w:val="20"/>
@@ -262,7 +264,6 @@
       </w:sdtPr>
       <w:sdtEndPr>
         <w:rPr>
-          <w:rFonts w:asciiTheme="minorHAnsi" w:hAnsiTheme="minorHAnsi" w:cstheme="minorBidi"/>
           <w:b/>
           <w:bCs/>
           <w:caps w:val="0"/>
@@ -675,25 +676,7 @@
                 <w:noProof/>
                 <w:lang w:val="bg-BG"/>
               </w:rPr>
-              <w:t>Realisation (apps and langua</w:t>
-            </w:r>
-            <w:r>
-              <w:rPr>
-                <w:rStyle w:val="Hyperlink"/>
-                <w:rFonts w:ascii="Times New Roman" w:hAnsi="Times New Roman"/>
-                <w:noProof/>
-                <w:lang w:val="bg-BG"/>
-              </w:rPr>
-              <w:t>g</w:t>
-            </w:r>
-            <w:r>
-              <w:rPr>
-                <w:rStyle w:val="Hyperlink"/>
-                <w:rFonts w:ascii="Times New Roman" w:hAnsi="Times New Roman"/>
-                <w:noProof/>
-                <w:lang w:val="bg-BG"/>
-              </w:rPr>
-              <w:t>e that we used)</w:t>
+              <w:t>Realisation (apps and language that we used)</w:t>
             </w:r>
             <w:r>
               <w:rPr>
@@ -1164,16 +1147,7 @@
                 <w:sz w:val="22"/>
                 <w:szCs w:val="22"/>
               </w:rPr>
-              <w:t xml:space="preserve">Scrum </w:t>
-            </w:r>
-            <w:r>
-              <w:rPr>
-                <w:rStyle w:val="Strong"/>
-                <w:rFonts w:ascii="Times New Roman" w:hAnsi="Times New Roman" w:cs="Times New Roman"/>
-                <w:sz w:val="22"/>
-                <w:szCs w:val="22"/>
-              </w:rPr>
-              <w:t>M</w:t>
+              <w:t>Scrum M</w:t>
             </w:r>
             <w:r>
               <w:rPr>
@@ -1214,20 +1188,8 @@
                 <w:sz w:val="22"/>
                 <w:szCs w:val="22"/>
               </w:rPr>
-              <w:t xml:space="preserve">Vasil </w:t>
-            </w:r>
-            <w:proofErr w:type="spellStart"/>
-            <w:r>
-              <w:rPr>
-                <w:rFonts w:ascii="Times New Roman" w:hAnsi="Times New Roman" w:cs="Times New Roman"/>
-                <w:b w:val="0"/>
-                <w:bCs w:val="0"/>
-                <w:sz w:val="22"/>
-                <w:szCs w:val="22"/>
-              </w:rPr>
-              <w:t>Mladenov</w:t>
-            </w:r>
-            <w:proofErr w:type="spellEnd"/>
+              <w:t>Vasil Mladenov</w:t>
+            </w:r>
           </w:p>
         </w:tc>
         <w:tc>
@@ -1422,17 +1384,7 @@
                 <w:sz w:val="22"/>
                 <w:szCs w:val="22"/>
               </w:rPr>
-              <w:t>Viktor</w:t>
-            </w:r>
-            <w:r>
-              <w:rPr>
-                <w:rFonts w:ascii="Times New Roman" w:hAnsi="Times New Roman" w:cs="Times New Roman"/>
-                <w:b w:val="0"/>
-                <w:bCs w:val="0"/>
-                <w:sz w:val="22"/>
-                <w:szCs w:val="22"/>
-              </w:rPr>
-              <w:t xml:space="preserve"> Kirov</w:t>
+              <w:t>Viktor Kirov</w:t>
             </w:r>
           </w:p>
         </w:tc>
@@ -1457,15 +1409,7 @@
                 <w:sz w:val="22"/>
                 <w:szCs w:val="22"/>
               </w:rPr>
-              <w:t xml:space="preserve">10 </w:t>
-            </w:r>
-            <w:r>
-              <w:rPr>
-                <w:rFonts w:ascii="Times New Roman" w:hAnsi="Times New Roman" w:cs="Times New Roman"/>
-                <w:sz w:val="22"/>
-                <w:szCs w:val="22"/>
-              </w:rPr>
-              <w:t>G</w:t>
+              <w:t>10 G</w:t>
             </w:r>
           </w:p>
         </w:tc>
@@ -1572,13 +1516,7 @@
         <w:rPr>
           <w:rFonts w:ascii="Times New Roman" w:hAnsi="Times New Roman" w:cs="Times New Roman"/>
         </w:rPr>
-        <w:t>to</w:t>
-      </w:r>
-      <w:r>
-        <w:rPr>
-          <w:rFonts w:ascii="Times New Roman" w:hAnsi="Times New Roman" w:cs="Times New Roman"/>
-        </w:rPr>
-        <w:t xml:space="preserve"> teach people how a small ecosystem works and how the different types of animals </w:t>
+        <w:t xml:space="preserve">to teach people how a small ecosystem works and how the different types of animals </w:t>
       </w:r>
       <w:proofErr w:type="gramStart"/>
       <w:r>
@@ -2857,6 +2795,15 @@
                 <w:lang w:val="en-GB"/>
               </w:rPr>
             </w:pPr>
+            <w:r>
+              <w:rPr>
+                <w:rFonts w:ascii="Times New Roman" w:hAnsi="Times New Roman" w:cs="Times New Roman"/>
+                <w:sz w:val="24"/>
+                <w:szCs w:val="24"/>
+                <w:lang w:val="en-GB"/>
+              </w:rPr>
+              <w:t>Logs users in</w:t>
+            </w:r>
           </w:p>
         </w:tc>
       </w:tr>
@@ -2932,6 +2879,14 @@
                 <w:szCs w:val="24"/>
               </w:rPr>
             </w:pPr>
+            <w:r>
+              <w:rPr>
+                <w:rFonts w:ascii="Times New Roman" w:hAnsi="Times New Roman" w:cs="Times New Roman"/>
+                <w:sz w:val="24"/>
+                <w:szCs w:val="24"/>
+              </w:rPr>
+              <w:t>Handles registration and password verification</w:t>
+            </w:r>
           </w:p>
         </w:tc>
       </w:tr>
@@ -2990,15 +2945,7 @@
                 <w:sz w:val="24"/>
                 <w:szCs w:val="24"/>
               </w:rPr>
-              <w:t>simulation-date</w:t>
-            </w:r>
-            <w:r>
-              <w:rPr>
-                <w:rFonts w:ascii="Times New Roman" w:hAnsi="Times New Roman" w:cs="Times New Roman"/>
-                <w:sz w:val="24"/>
-                <w:szCs w:val="24"/>
-              </w:rPr>
-              <w:t>.cpp</w:t>
+              <w:t>simulation-date.cpp</w:t>
             </w:r>
           </w:p>
         </w:tc>
@@ -3016,6 +2963,14 @@
                 <w:szCs w:val="24"/>
               </w:rPr>
             </w:pPr>
+            <w:r>
+              <w:rPr>
+                <w:rFonts w:ascii="Times New Roman" w:hAnsi="Times New Roman" w:cs="Times New Roman"/>
+                <w:sz w:val="24"/>
+                <w:szCs w:val="24"/>
+              </w:rPr>
+              <w:t>Changes simulations: time, date, and temperature</w:t>
+            </w:r>
           </w:p>
         </w:tc>
       </w:tr>
@@ -3036,6 +2991,12 @@
                 <w:rFonts w:ascii="Times New Roman" w:hAnsi="Times New Roman" w:cs="Times New Roman"/>
               </w:rPr>
             </w:pPr>
+            <w:r>
+              <w:rPr>
+                <w:rFonts w:ascii="Times New Roman" w:hAnsi="Times New Roman" w:cs="Times New Roman"/>
+              </w:rPr>
+              <w:t>6.</w:t>
+            </w:r>
           </w:p>
         </w:tc>
         <w:tc>
@@ -3059,7 +3020,7 @@
                 <w:sz w:val="24"/>
                 <w:szCs w:val="24"/>
               </w:rPr>
-              <w:t>files.cpp</w:t>
+              <w:t>info-for-objects.cpp</w:t>
             </w:r>
           </w:p>
         </w:tc>
@@ -3077,6 +3038,14 @@
                 <w:szCs w:val="24"/>
               </w:rPr>
             </w:pPr>
+            <w:r>
+              <w:rPr>
+                <w:rFonts w:ascii="Times New Roman" w:hAnsi="Times New Roman" w:cs="Times New Roman"/>
+                <w:sz w:val="24"/>
+                <w:szCs w:val="24"/>
+              </w:rPr>
+              <w:t>Adds all information for the animals</w:t>
+            </w:r>
           </w:p>
         </w:tc>
       </w:tr>
@@ -3098,6 +3067,12 @@
                 <w:rFonts w:ascii="Times New Roman" w:hAnsi="Times New Roman" w:cs="Times New Roman"/>
               </w:rPr>
             </w:pPr>
+            <w:r>
+              <w:rPr>
+                <w:rFonts w:ascii="Times New Roman" w:hAnsi="Times New Roman" w:cs="Times New Roman"/>
+              </w:rPr>
+              <w:t>7.</w:t>
+            </w:r>
           </w:p>
         </w:tc>
         <w:tc>
@@ -3121,15 +3096,7 @@
                 <w:sz w:val="24"/>
                 <w:szCs w:val="24"/>
               </w:rPr>
-              <w:t>info-for-objects</w:t>
-            </w:r>
-            <w:r>
-              <w:rPr>
-                <w:rFonts w:ascii="Times New Roman" w:hAnsi="Times New Roman" w:cs="Times New Roman"/>
-                <w:sz w:val="24"/>
-                <w:szCs w:val="24"/>
-              </w:rPr>
-              <w:t>.cpp</w:t>
+              <w:t>login-files.cpp</w:t>
             </w:r>
           </w:p>
         </w:tc>
@@ -3147,6 +3114,14 @@
                 <w:szCs w:val="24"/>
               </w:rPr>
             </w:pPr>
+            <w:r>
+              <w:rPr>
+                <w:rFonts w:ascii="Times New Roman" w:hAnsi="Times New Roman" w:cs="Times New Roman"/>
+                <w:sz w:val="24"/>
+                <w:szCs w:val="24"/>
+              </w:rPr>
+              <w:t>Deals with files related with login system</w:t>
+            </w:r>
           </w:p>
         </w:tc>
       </w:tr>
@@ -3167,6 +3142,12 @@
                 <w:rFonts w:ascii="Times New Roman" w:hAnsi="Times New Roman" w:cs="Times New Roman"/>
               </w:rPr>
             </w:pPr>
+            <w:r>
+              <w:rPr>
+                <w:rFonts w:ascii="Times New Roman" w:hAnsi="Times New Roman" w:cs="Times New Roman"/>
+              </w:rPr>
+              <w:t>8.</w:t>
+            </w:r>
           </w:p>
         </w:tc>
         <w:tc>
@@ -3190,15 +3171,7 @@
                 <w:sz w:val="24"/>
                 <w:szCs w:val="24"/>
               </w:rPr>
-              <w:t>login-files</w:t>
-            </w:r>
-            <w:r>
-              <w:rPr>
-                <w:rFonts w:ascii="Times New Roman" w:hAnsi="Times New Roman" w:cs="Times New Roman"/>
-                <w:sz w:val="24"/>
-                <w:szCs w:val="24"/>
-              </w:rPr>
-              <w:t>.cpp</w:t>
+              <w:t>register-files.cpp</w:t>
             </w:r>
           </w:p>
         </w:tc>
@@ -3216,6 +3189,30 @@
                 <w:szCs w:val="24"/>
               </w:rPr>
             </w:pPr>
+            <w:r>
+              <w:rPr>
+                <w:rFonts w:ascii="Times New Roman" w:hAnsi="Times New Roman" w:cs="Times New Roman"/>
+                <w:sz w:val="24"/>
+                <w:szCs w:val="24"/>
+              </w:rPr>
+              <w:t xml:space="preserve">Deals with files related with </w:t>
+            </w:r>
+            <w:r>
+              <w:rPr>
+                <w:rFonts w:ascii="Times New Roman" w:hAnsi="Times New Roman" w:cs="Times New Roman"/>
+                <w:sz w:val="24"/>
+                <w:szCs w:val="24"/>
+              </w:rPr>
+              <w:t xml:space="preserve">register </w:t>
+            </w:r>
+            <w:r>
+              <w:rPr>
+                <w:rFonts w:ascii="Times New Roman" w:hAnsi="Times New Roman" w:cs="Times New Roman"/>
+                <w:sz w:val="24"/>
+                <w:szCs w:val="24"/>
+              </w:rPr>
+              <w:t>system</w:t>
+            </w:r>
           </w:p>
         </w:tc>
       </w:tr>
@@ -3237,6 +3234,12 @@
                 <w:rFonts w:ascii="Times New Roman" w:hAnsi="Times New Roman" w:cs="Times New Roman"/>
               </w:rPr>
             </w:pPr>
+            <w:r>
+              <w:rPr>
+                <w:rFonts w:ascii="Times New Roman" w:hAnsi="Times New Roman" w:cs="Times New Roman"/>
+              </w:rPr>
+              <w:t>9.</w:t>
+            </w:r>
           </w:p>
         </w:tc>
         <w:tc>
@@ -3260,15 +3263,7 @@
                 <w:sz w:val="24"/>
                 <w:szCs w:val="24"/>
               </w:rPr>
-              <w:t>register-files</w:t>
-            </w:r>
-            <w:r>
-              <w:rPr>
-                <w:rFonts w:ascii="Times New Roman" w:hAnsi="Times New Roman" w:cs="Times New Roman"/>
-                <w:sz w:val="24"/>
-                <w:szCs w:val="24"/>
-              </w:rPr>
-              <w:t>.cpp</w:t>
+              <w:t>user-simulation-info.cpp</w:t>
             </w:r>
           </w:p>
         </w:tc>
@@ -3286,6 +3281,14 @@
                 <w:szCs w:val="24"/>
               </w:rPr>
             </w:pPr>
+            <w:r>
+              <w:rPr>
+                <w:rFonts w:ascii="Times New Roman" w:hAnsi="Times New Roman" w:cs="Times New Roman"/>
+                <w:sz w:val="24"/>
+                <w:szCs w:val="24"/>
+              </w:rPr>
+              <w:t>Writes and reads information for simulation from files</w:t>
+            </w:r>
           </w:p>
         </w:tc>
       </w:tr>
@@ -3306,6 +3309,12 @@
                 <w:rFonts w:ascii="Times New Roman" w:hAnsi="Times New Roman" w:cs="Times New Roman"/>
               </w:rPr>
             </w:pPr>
+            <w:r>
+              <w:rPr>
+                <w:rFonts w:ascii="Times New Roman" w:hAnsi="Times New Roman" w:cs="Times New Roman"/>
+              </w:rPr>
+              <w:t>10.</w:t>
+            </w:r>
           </w:p>
         </w:tc>
         <w:tc>
@@ -3329,15 +3338,7 @@
                 <w:sz w:val="24"/>
                 <w:szCs w:val="24"/>
               </w:rPr>
-              <w:t>user-simulation-info</w:t>
-            </w:r>
-            <w:r>
-              <w:rPr>
-                <w:rFonts w:ascii="Times New Roman" w:hAnsi="Times New Roman" w:cs="Times New Roman"/>
-                <w:sz w:val="24"/>
-                <w:szCs w:val="24"/>
-              </w:rPr>
-              <w:t>.cpp</w:t>
+              <w:t>sha256.cpp</w:t>
             </w:r>
           </w:p>
         </w:tc>
@@ -3355,6 +3356,14 @@
                 <w:szCs w:val="24"/>
               </w:rPr>
             </w:pPr>
+            <w:r>
+              <w:rPr>
+                <w:rFonts w:ascii="Times New Roman" w:hAnsi="Times New Roman" w:cs="Times New Roman"/>
+                <w:sz w:val="24"/>
+                <w:szCs w:val="24"/>
+              </w:rPr>
+              <w:t>Used for password encryption</w:t>
+            </w:r>
           </w:p>
         </w:tc>
       </w:tr>
@@ -3376,6 +3385,12 @@
                 <w:rFonts w:ascii="Times New Roman" w:hAnsi="Times New Roman" w:cs="Times New Roman"/>
               </w:rPr>
             </w:pPr>
+            <w:r>
+              <w:rPr>
+                <w:rFonts w:ascii="Times New Roman" w:hAnsi="Times New Roman" w:cs="Times New Roman"/>
+              </w:rPr>
+              <w:t>11.</w:t>
+            </w:r>
           </w:p>
         </w:tc>
         <w:tc>
@@ -3399,15 +3414,7 @@
                 <w:sz w:val="24"/>
                 <w:szCs w:val="24"/>
               </w:rPr>
-              <w:t>sha256</w:t>
-            </w:r>
-            <w:r>
-              <w:rPr>
-                <w:rFonts w:ascii="Times New Roman" w:hAnsi="Times New Roman" w:cs="Times New Roman"/>
-                <w:sz w:val="24"/>
-                <w:szCs w:val="24"/>
-              </w:rPr>
-              <w:t>.cpp</w:t>
+              <w:t>front-end.cpp</w:t>
             </w:r>
           </w:p>
         </w:tc>
@@ -3431,7 +3438,7 @@
                 <w:sz w:val="24"/>
                 <w:szCs w:val="24"/>
               </w:rPr>
-              <w:t>Used for password encryption</w:t>
+              <w:t>Everything that you can see on the window</w:t>
             </w:r>
           </w:p>
         </w:tc>
@@ -3453,6 +3460,12 @@
                 <w:rFonts w:ascii="Times New Roman" w:hAnsi="Times New Roman" w:cs="Times New Roman"/>
               </w:rPr>
             </w:pPr>
+            <w:r>
+              <w:rPr>
+                <w:rFonts w:ascii="Times New Roman" w:hAnsi="Times New Roman" w:cs="Times New Roman"/>
+              </w:rPr>
+              <w:t>12.</w:t>
+            </w:r>
           </w:p>
         </w:tc>
         <w:tc>
@@ -3476,15 +3489,7 @@
                 <w:sz w:val="24"/>
                 <w:szCs w:val="24"/>
               </w:rPr>
-              <w:t>front-end</w:t>
-            </w:r>
-            <w:r>
-              <w:rPr>
-                <w:rFonts w:ascii="Times New Roman" w:hAnsi="Times New Roman" w:cs="Times New Roman"/>
-                <w:sz w:val="24"/>
-                <w:szCs w:val="24"/>
-              </w:rPr>
-              <w:t>.cpp</w:t>
+              <w:t>main.cpp</w:t>
             </w:r>
           </w:p>
         </w:tc>
@@ -3508,84 +3513,6 @@
                 <w:sz w:val="24"/>
                 <w:szCs w:val="24"/>
               </w:rPr>
-              <w:t>Everything that you can see on the window</w:t>
-            </w:r>
-          </w:p>
-        </w:tc>
-      </w:tr>
-      <w:tr>
-        <w:trPr>
-          <w:gridBefore w:val="1"/>
-          <w:cnfStyle w:val="000000100000" w:firstRow="0" w:lastRow="0" w:firstColumn="0" w:lastColumn="0" w:oddVBand="0" w:evenVBand="0" w:oddHBand="1" w:evenHBand="0" w:firstRowFirstColumn="0" w:firstRowLastColumn="0" w:lastRowFirstColumn="0" w:lastRowLastColumn="0"/>
-          <w:wBefore w:w="6" w:type="dxa"/>
-          <w:trHeight w:val="665"/>
-        </w:trPr>
-        <w:tc>
-          <w:tcPr>
-            <w:cnfStyle w:val="001000000000" w:firstRow="0" w:lastRow="0" w:firstColumn="1" w:lastColumn="0" w:oddVBand="0" w:evenVBand="0" w:oddHBand="0" w:evenHBand="0" w:firstRowFirstColumn="0" w:firstRowLastColumn="0" w:lastRowFirstColumn="0" w:lastRowLastColumn="0"/>
-            <w:tcW w:w="545" w:type="dxa"/>
-          </w:tcPr>
-          <w:p>
-            <w:pPr>
-              <w:rPr>
-                <w:rFonts w:ascii="Times New Roman" w:hAnsi="Times New Roman" w:cs="Times New Roman"/>
-              </w:rPr>
-            </w:pPr>
-          </w:p>
-        </w:tc>
-        <w:tc>
-          <w:tcPr>
-            <w:tcW w:w="3408" w:type="dxa"/>
-            <w:vAlign w:val="center"/>
-          </w:tcPr>
-          <w:p>
-            <w:pPr>
-              <w:ind w:left="360"/>
-              <w:cnfStyle w:val="000000100000" w:firstRow="0" w:lastRow="0" w:firstColumn="0" w:lastColumn="0" w:oddVBand="0" w:evenVBand="0" w:oddHBand="1" w:evenHBand="0" w:firstRowFirstColumn="0" w:firstRowLastColumn="0" w:lastRowFirstColumn="0" w:lastRowLastColumn="0"/>
-              <w:rPr>
-                <w:rFonts w:ascii="Times New Roman" w:hAnsi="Times New Roman" w:cs="Times New Roman"/>
-                <w:sz w:val="24"/>
-                <w:szCs w:val="24"/>
-              </w:rPr>
-            </w:pPr>
-            <w:r>
-              <w:rPr>
-                <w:rFonts w:ascii="Times New Roman" w:hAnsi="Times New Roman" w:cs="Times New Roman"/>
-                <w:sz w:val="24"/>
-                <w:szCs w:val="24"/>
-              </w:rPr>
-              <w:t>main</w:t>
-            </w:r>
-            <w:r>
-              <w:rPr>
-                <w:rFonts w:ascii="Times New Roman" w:hAnsi="Times New Roman" w:cs="Times New Roman"/>
-                <w:sz w:val="24"/>
-                <w:szCs w:val="24"/>
-              </w:rPr>
-              <w:t>.cpp</w:t>
-            </w:r>
-          </w:p>
-        </w:tc>
-        <w:tc>
-          <w:tcPr>
-            <w:tcW w:w="4738" w:type="dxa"/>
-            <w:vAlign w:val="center"/>
-          </w:tcPr>
-          <w:p>
-            <w:pPr>
-              <w:cnfStyle w:val="000000100000" w:firstRow="0" w:lastRow="0" w:firstColumn="0" w:lastColumn="0" w:oddVBand="0" w:evenVBand="0" w:oddHBand="1" w:evenHBand="0" w:firstRowFirstColumn="0" w:firstRowLastColumn="0" w:lastRowFirstColumn="0" w:lastRowLastColumn="0"/>
-              <w:rPr>
-                <w:rFonts w:ascii="Times New Roman" w:hAnsi="Times New Roman" w:cs="Times New Roman"/>
-                <w:sz w:val="24"/>
-                <w:szCs w:val="24"/>
-              </w:rPr>
-            </w:pPr>
-            <w:r>
-              <w:rPr>
-                <w:rFonts w:ascii="Times New Roman" w:hAnsi="Times New Roman" w:cs="Times New Roman"/>
-                <w:sz w:val="24"/>
-                <w:szCs w:val="24"/>
-              </w:rPr>
               <w:t>The main file from where everything begins</w:t>
             </w:r>
           </w:p>
@@ -3636,6 +3563,7 @@
           <w:rFonts w:ascii="Times New Roman" w:hAnsi="Times New Roman" w:cs="Times New Roman"/>
           <w:b/>
           <w:bCs/>
+          <w:noProof/>
           <w:sz w:val="24"/>
           <w:szCs w:val="24"/>
         </w:rPr>
@@ -4454,6 +4382,7 @@
     <w:lsdException w:name="HTML Sample" w:semiHidden="1" w:unhideWhenUsed="1"/>
     <w:lsdException w:name="HTML Typewriter" w:semiHidden="1" w:unhideWhenUsed="1"/>
     <w:lsdException w:name="HTML Variable" w:semiHidden="1" w:unhideWhenUsed="1"/>
+    <w:lsdException w:name="Normal Table" w:semiHidden="1" w:unhideWhenUsed="1"/>
     <w:lsdException w:name="annotation subject" w:semiHidden="1" w:unhideWhenUsed="1"/>
     <w:lsdException w:name="No List" w:semiHidden="1" w:unhideWhenUsed="1"/>
     <w:lsdException w:name="Outline List 1" w:semiHidden="1" w:unhideWhenUsed="1"/>
@@ -4496,8 +4425,11 @@
     <w:lsdException w:name="Table Contemporary" w:semiHidden="1" w:unhideWhenUsed="1"/>
     <w:lsdException w:name="Table Elegant" w:semiHidden="1" w:unhideWhenUsed="1"/>
     <w:lsdException w:name="Table Professional" w:semiHidden="1" w:unhideWhenUsed="1"/>
+    <w:lsdException w:name="Table Subtle 1" w:semiHidden="1" w:unhideWhenUsed="1"/>
     <w:lsdException w:name="Table Subtle 2" w:semiHidden="1" w:unhideWhenUsed="1"/>
     <w:lsdException w:name="Table Web 1" w:semiHidden="1" w:unhideWhenUsed="1"/>
+    <w:lsdException w:name="Table Web 2" w:semiHidden="1" w:unhideWhenUsed="1"/>
+    <w:lsdException w:name="Table Web 3" w:semiHidden="1" w:unhideWhenUsed="1"/>
     <w:lsdException w:name="Balloon Text" w:semiHidden="1" w:unhideWhenUsed="1"/>
     <w:lsdException w:name="Table Grid" w:uiPriority="39"/>
     <w:lsdException w:name="Table Theme" w:semiHidden="1" w:unhideWhenUsed="1"/>

</xml_diff>